<commit_message>
fix sci rep link
</commit_message>
<xml_diff>
--- a/fink_cv.docx
+++ b/fink_cv.docx
@@ -2248,7 +2248,6 @@
           <w:rFonts w:ascii="Garamond" w:hAnsi="Garamond"/>
           <w:bCs/>
           <w:color w:val="000000" w:themeColor="text1"/>
-          <w:lang w:val="en-US"/>
         </w:rPr>
       </w:pPr>
       <w:r>
@@ -2361,8 +2360,9 @@
             <w:rStyle w:val="Hyperlink"/>
             <w:rFonts w:ascii="Garamond" w:hAnsi="Garamond"/>
             <w:bCs/>
+            <w:lang w:val="en-US"/>
           </w:rPr>
-          <w:t>https://doi.org/10.1101/2020.09.01.271650</w:t>
+          <w:t>https://doi.org/10.1038/s41598-021-00492-3</w:t>
         </w:r>
       </w:hyperlink>
       <w:r>
@@ -2370,17 +2370,9 @@
           <w:rFonts w:ascii="Garamond" w:hAnsi="Garamond"/>
           <w:bCs/>
           <w:color w:val="000000" w:themeColor="text1"/>
-        </w:rPr>
-        <w:t>.</w:t>
-      </w:r>
-      <w:r>
-        <w:rPr>
-          <w:rFonts w:ascii="Garamond" w:hAnsi="Garamond"/>
-          <w:bCs/>
-          <w:color w:val="000000" w:themeColor="text1"/>
-          <w:lang w:val="en-US"/>
-        </w:rPr>
-        <w:t xml:space="preserve"> </w:t>
+          <w:lang w:val="en-US"/>
+        </w:rPr>
+        <w:t xml:space="preserve">. </w:t>
       </w:r>
     </w:p>
     <w:p>
@@ -19744,7 +19736,6 @@
     <w:rsid w:val="00230D9F"/>
     <w:rsid w:val="00254892"/>
     <w:rsid w:val="002A4DDD"/>
-    <w:rsid w:val="002C7DE8"/>
     <w:rsid w:val="002E1108"/>
     <w:rsid w:val="00313436"/>
     <w:rsid w:val="003437AF"/>
@@ -19809,6 +19800,7 @@
     <w:rsid w:val="009D62E9"/>
     <w:rsid w:val="009E7EA7"/>
     <w:rsid w:val="00A02704"/>
+    <w:rsid w:val="00A10EC1"/>
     <w:rsid w:val="00A361BD"/>
     <w:rsid w:val="00A85606"/>
     <w:rsid w:val="00AC13C3"/>

</xml_diff>